<commit_message>
Refactor and update content for "Separando Hojas de Excel en documentos individuales"
- Removed the "Editar" section from the programacion-software index and XML files.
- Updated the title and related content in the index.qmd and index.tex files for the Excel article.
- Adjusted search.json to reflect the new title and removed the "Editar" entry.
- Modified sitemap.xml to remove the "Editar" URL.
- Updated the last modified date for the Excel article in sitemap.xml.
- Changed IDs in the macroeconomia notebook for consistency.
</commit_message>
<xml_diff>
--- a/_site/herramientas-oficina/ofimatica/2023-06-05-separando-hojas-de-excel-en-documentos-individuales/index.docx
+++ b/_site/herramientas-oficina/ofimatica/2023-06-05-separando-hojas-de-excel-en-documentos-individuales/index.docx
@@ -50,7 +50,7 @@
         <w:pStyle w:val="Heading1"/>
       </w:pPr>
       <w:r>
-        <w:t xml:space="preserve">Combinando Hojas de Excel: VBA</w:t>
+        <w:t xml:space="preserve">Separando Hojas de Excel en documentos individuales: VBA</w:t>
       </w:r>
     </w:p>
     <w:p>
@@ -224,7 +224,7 @@
         <w:pStyle w:val="Heading1"/>
       </w:pPr>
       <w:r>
-        <w:t xml:space="preserve">Combinando Hojas de Excel: VBA</w:t>
+        <w:t xml:space="preserve">Separando Hojas de Excel en documentos individuales: VBA</w:t>
       </w:r>
     </w:p>
     <w:p>

</xml_diff>